<commit_message>
Added encode and decode to API messages (also unsure if necessary)
</commit_message>
<xml_diff>
--- a/elaboration-report.docx
+++ b/elaboration-report.docx
@@ -17,8 +17,18 @@
           <w:b/>
           <w:bCs/>
         </w:rPr>
-        <w:t>insert cool front page here</w:t>
-      </w:r>
+        <w:t xml:space="preserve">insert front page </w:t>
+      </w:r>
+      <w:proofErr w:type="gramStart"/>
+      <w:r>
+        <w:rPr>
+          <w:rStyle w:val="normaltextrun"/>
+          <w:b/>
+          <w:bCs/>
+        </w:rPr>
+        <w:t>here</w:t>
+      </w:r>
+      <w:proofErr w:type="gramEnd"/>
     </w:p>
     <w:p>
       <w:pPr>
@@ -2160,7 +2170,27 @@
           <w:sz w:val="24"/>
           <w:szCs w:val="24"/>
         </w:rPr>
-        <w:t>Not only, but teachers whose jobs is to evaluate work in the form of written assignments also face the problem of having to differentiate between students who actually wrote their assignments and students who generated their assignments with AI.</w:t>
+        <w:t xml:space="preserve">Not only, but teachers whose jobs is to evaluate work in the form of written assignments also face the problem of having to differentiate between students who </w:t>
+      </w:r>
+      <w:proofErr w:type="gramStart"/>
+      <w:r>
+        <w:rPr>
+          <w:rStyle w:val="eop"/>
+          <w:rFonts w:ascii="Calibri" w:hAnsi="Calibri" w:cs="Calibri"/>
+          <w:sz w:val="24"/>
+          <w:szCs w:val="24"/>
+        </w:rPr>
+        <w:t>actually wrote</w:t>
+      </w:r>
+      <w:proofErr w:type="gramEnd"/>
+      <w:r>
+        <w:rPr>
+          <w:rStyle w:val="eop"/>
+          <w:rFonts w:ascii="Calibri" w:hAnsi="Calibri" w:cs="Calibri"/>
+          <w:sz w:val="24"/>
+          <w:szCs w:val="24"/>
+        </w:rPr>
+        <w:t xml:space="preserve"> their assignments and students who generated their assignments with AI.</w:t>
       </w:r>
     </w:p>
     <w:p>
@@ -3162,54 +3192,6 @@
     <w:p>
       <w:pPr>
         <w:rPr>
-          <w:sz w:val="24"/>
-          <w:szCs w:val="24"/>
-        </w:rPr>
-      </w:pPr>
-    </w:p>
-    <w:p>
-      <w:pPr>
-        <w:rPr>
-          <w:sz w:val="24"/>
-          <w:szCs w:val="24"/>
-        </w:rPr>
-      </w:pPr>
-    </w:p>
-    <w:p>
-      <w:pPr>
-        <w:rPr>
-          <w:sz w:val="24"/>
-          <w:szCs w:val="24"/>
-        </w:rPr>
-      </w:pPr>
-    </w:p>
-    <w:p>
-      <w:pPr>
-        <w:rPr>
-          <w:sz w:val="24"/>
-          <w:szCs w:val="24"/>
-        </w:rPr>
-      </w:pPr>
-    </w:p>
-    <w:p>
-      <w:pPr>
-        <w:rPr>
-          <w:sz w:val="24"/>
-          <w:szCs w:val="24"/>
-        </w:rPr>
-      </w:pPr>
-    </w:p>
-    <w:p>
-      <w:pPr>
-        <w:rPr>
-          <w:sz w:val="24"/>
-          <w:szCs w:val="24"/>
-        </w:rPr>
-      </w:pPr>
-    </w:p>
-    <w:p>
-      <w:pPr>
-        <w:rPr>
           <w:rStyle w:val="eop"/>
           <w:rFonts w:ascii="Century" w:hAnsi="Century" w:cs="Calibri"/>
           <w:sz w:val="36"/>
@@ -3223,6 +3205,7 @@
           <w:sz w:val="36"/>
           <w:szCs w:val="36"/>
         </w:rPr>
+        <w:lastRenderedPageBreak/>
         <w:t xml:space="preserve">Chapter </w:t>
       </w:r>
       <w:r>
@@ -3323,7 +3306,15 @@
           <w:sz w:val="24"/>
           <w:szCs w:val="24"/>
         </w:rPr>
-        <w:t>This section presents the system requirements specification, as a result</w:t>
+        <w:t xml:space="preserve">This section presents the system requirements specification, </w:t>
+      </w:r>
+      <w:proofErr w:type="gramStart"/>
+      <w:r>
+        <w:rPr>
+          <w:sz w:val="24"/>
+          <w:szCs w:val="24"/>
+        </w:rPr>
+        <w:t>as a result</w:t>
       </w:r>
       <w:r>
         <w:rPr>
@@ -3337,7 +3328,15 @@
           <w:sz w:val="24"/>
           <w:szCs w:val="24"/>
         </w:rPr>
-        <w:t>of the first phase of the prototype development.</w:t>
+        <w:t>of</w:t>
+      </w:r>
+      <w:proofErr w:type="gramEnd"/>
+      <w:r>
+        <w:rPr>
+          <w:sz w:val="24"/>
+          <w:szCs w:val="24"/>
+        </w:rPr>
+        <w:t xml:space="preserve"> the first phase of the prototype development.</w:t>
       </w:r>
     </w:p>
     <w:p>
@@ -3415,7 +3414,23 @@
           <w:sz w:val="24"/>
           <w:szCs w:val="24"/>
         </w:rPr>
-        <w:t>various requirements were brainstormed from the perspectives of the end-user, external developers and administrators.</w:t>
+        <w:t xml:space="preserve">various requirements were brainstormed from the perspectives of the end-user, external </w:t>
+      </w:r>
+      <w:proofErr w:type="gramStart"/>
+      <w:r>
+        <w:rPr>
+          <w:sz w:val="24"/>
+          <w:szCs w:val="24"/>
+        </w:rPr>
+        <w:t>developers</w:t>
+      </w:r>
+      <w:proofErr w:type="gramEnd"/>
+      <w:r>
+        <w:rPr>
+          <w:sz w:val="24"/>
+          <w:szCs w:val="24"/>
+        </w:rPr>
+        <w:t xml:space="preserve"> and administrators.</w:t>
       </w:r>
     </w:p>
     <w:p>
@@ -3485,7 +3500,6 @@
           <w:sz w:val="24"/>
           <w:szCs w:val="24"/>
         </w:rPr>
-        <w:lastRenderedPageBreak/>
         <w:t>An end user, such as a teacher evaluating a student’s body of work, will open a website/pdf file and either will, automatically or manually (depending on their preferences), have their text highlighted, depicting which sentences the application notices as being written by an AI.</w:t>
       </w:r>
     </w:p>
@@ -3533,6 +3547,7 @@
         <w:rPr>
           <w:sz w:val="24"/>
           <w:szCs w:val="24"/>
+          <w:lang w:val="pt-PT"/>
         </w:rPr>
       </w:pPr>
     </w:p>
@@ -3557,6 +3572,7 @@
           <w:sz w:val="32"/>
           <w:szCs w:val="32"/>
         </w:rPr>
+        <w:lastRenderedPageBreak/>
         <w:t>Actors</w:t>
       </w:r>
     </w:p>
@@ -3589,7 +3605,23 @@
           <w:sz w:val="24"/>
           <w:szCs w:val="24"/>
         </w:rPr>
-        <w:t>Represents the user, who can take on several roles when utilizing the application. Accesses it through the extension and is able to get all the AI verification needed.</w:t>
+        <w:t xml:space="preserve">Represents the user, who can take on several roles when utilizing the application. Accesses it through the extension and </w:t>
+      </w:r>
+      <w:proofErr w:type="gramStart"/>
+      <w:r>
+        <w:rPr>
+          <w:sz w:val="24"/>
+          <w:szCs w:val="24"/>
+        </w:rPr>
+        <w:t>is able to</w:t>
+      </w:r>
+      <w:proofErr w:type="gramEnd"/>
+      <w:r>
+        <w:rPr>
+          <w:sz w:val="24"/>
+          <w:szCs w:val="24"/>
+        </w:rPr>
+        <w:t xml:space="preserve"> get all the AI verification needed.</w:t>
       </w:r>
     </w:p>
     <w:p>
@@ -3820,6 +3852,7 @@
           <w:sz w:val="32"/>
           <w:szCs w:val="32"/>
         </w:rPr>
+        <w:lastRenderedPageBreak/>
         <w:t>Use Cases</w:t>
       </w:r>
     </w:p>
@@ -3849,7 +3882,6 @@
           <w:sz w:val="32"/>
           <w:szCs w:val="32"/>
         </w:rPr>
-        <w:lastRenderedPageBreak/>
         <w:drawing>
           <wp:inline distT="0" distB="0" distL="0" distR="0" wp14:anchorId="42FF4B66" wp14:editId="5F0C2753">
             <wp:extent cx="5935980" cy="5897880"/>

</xml_diff>